<commit_message>
Poprawiono datę w sprawozdaniu
</commit_message>
<xml_diff>
--- a/Sprawozdanie.docx
+++ b/Sprawozdanie.docx
@@ -406,7 +406,15 @@
                 <w:szCs w:val="24"/>
                 <w:lang w:val="pl-PL"/>
               </w:rPr>
-              <w:t>.2024</w:t>
+              <w:t>.202</w:t>
+            </w:r>
+            <w:r>
+              <w:rPr>
+                <w:sz w:val="24"/>
+                <w:szCs w:val="24"/>
+                <w:lang w:val="pl-PL"/>
+              </w:rPr>
+              <w:t>5</w:t>
             </w:r>
           </w:p>
         </w:tc>
@@ -9054,6 +9062,9 @@
         </w:rPr>
       </w:pPr>
       <w:r>
+        <w:rPr>
+          <w:lang w:val="pl-PL"/>
+        </w:rPr>
         <w:br w:type="page"/>
       </w:r>
     </w:p>
@@ -9587,6 +9598,9 @@
         </w:rPr>
       </w:pPr>
       <w:r>
+        <w:rPr>
+          <w:lang w:val="pl-PL"/>
+        </w:rPr>
         <w:br w:type="page"/>
       </w:r>
     </w:p>
@@ -10106,6 +10120,9 @@
         </w:rPr>
       </w:pPr>
       <w:r>
+        <w:rPr>
+          <w:lang w:val="pl-PL"/>
+        </w:rPr>
         <w:br w:type="page"/>
       </w:r>
     </w:p>
@@ -10226,6 +10243,9 @@
         </w:rPr>
       </w:pPr>
       <w:r>
+        <w:rPr>
+          <w:lang w:val="pl-PL"/>
+        </w:rPr>
         <w:br w:type="page"/>
       </w:r>
     </w:p>
@@ -11201,6 +11221,9 @@
         </w:rPr>
       </w:pPr>
       <w:r>
+        <w:rPr>
+          <w:lang w:val="pl-PL"/>
+        </w:rPr>
         <w:br w:type="page"/>
       </w:r>
     </w:p>
@@ -11657,6 +11680,9 @@
         </w:rPr>
       </w:pPr>
       <w:r>
+        <w:rPr>
+          <w:lang w:val="pl-PL"/>
+        </w:rPr>
         <w:br w:type="page"/>
       </w:r>
     </w:p>
@@ -12120,6 +12146,9 @@
         </w:rPr>
       </w:pPr>
       <w:r>
+        <w:rPr>
+          <w:lang w:val="pl-PL"/>
+        </w:rPr>
         <w:br w:type="page"/>
       </w:r>
     </w:p>
@@ -14284,6 +14313,9 @@
         </w:rPr>
       </w:pPr>
       <w:r>
+        <w:rPr>
+          <w:lang w:val="pl-PL"/>
+        </w:rPr>
         <w:br w:type="page"/>
       </w:r>
     </w:p>
@@ -25011,6 +25043,7 @@
   <w:style w:type="character" w:default="1" w:styleId="Domylnaczcionkaakapitu">
     <w:name w:val="Default Paragraph Font"/>
     <w:uiPriority w:val="1"/>
+    <w:semiHidden/>
     <w:unhideWhenUsed/>
   </w:style>
   <w:style w:type="table" w:default="1" w:styleId="Standardowy">

</xml_diff>